<commit_message>
Update Readme sowie den Entwicklungsbericht
</commit_message>
<xml_diff>
--- a/Projektorganisation/Entwicklungsbericht KIP.docx
+++ b/Projektorganisation/Entwicklungsbericht KIP.docx
@@ -208,7 +208,7 @@
           <w:r>
             <w:fldChar w:fldCharType="separate"/>
           </w:r>
-          <w:hyperlink w:anchor="_Toc214956929" w:history="1">
+          <w:hyperlink w:anchor="_Toc215320736" w:history="1">
             <w:r>
               <w:rPr>
                 <w:rStyle w:val="Hyperlink"/>
@@ -235,7 +235,7 @@
                 <w:noProof/>
                 <w:webHidden/>
               </w:rPr>
-              <w:instrText xml:space="preserve"> PAGEREF _Toc214956929 \h </w:instrText>
+              <w:instrText xml:space="preserve"> PAGEREF _Toc215320736 \h </w:instrText>
             </w:r>
             <w:r>
               <w:rPr>
@@ -255,7 +255,7 @@
                 <w:noProof/>
                 <w:webHidden/>
               </w:rPr>
-              <w:t>2</w:t>
+              <w:t>3</w:t>
             </w:r>
             <w:r>
               <w:rPr>
@@ -280,7 +280,7 @@
               <w:lang w:eastAsia="de-CH"/>
             </w:rPr>
           </w:pPr>
-          <w:hyperlink w:anchor="_Toc214956930" w:history="1">
+          <w:hyperlink w:anchor="_Toc215320737" w:history="1">
             <w:r>
               <w:rPr>
                 <w:rStyle w:val="Hyperlink"/>
@@ -307,7 +307,7 @@
                 <w:noProof/>
                 <w:webHidden/>
               </w:rPr>
-              <w:instrText xml:space="preserve"> PAGEREF _Toc214956930 \h </w:instrText>
+              <w:instrText xml:space="preserve"> PAGEREF _Toc215320737 \h </w:instrText>
             </w:r>
             <w:r>
               <w:rPr>
@@ -352,7 +352,7 @@
               <w:lang w:eastAsia="de-CH"/>
             </w:rPr>
           </w:pPr>
-          <w:hyperlink w:anchor="_Toc214956931" w:history="1">
+          <w:hyperlink w:anchor="_Toc215320738" w:history="1">
             <w:r>
               <w:rPr>
                 <w:rStyle w:val="Hyperlink"/>
@@ -379,7 +379,7 @@
                 <w:noProof/>
                 <w:webHidden/>
               </w:rPr>
-              <w:instrText xml:space="preserve"> PAGEREF _Toc214956931 \h </w:instrText>
+              <w:instrText xml:space="preserve"> PAGEREF _Toc215320738 \h </w:instrText>
             </w:r>
             <w:r>
               <w:rPr>
@@ -424,7 +424,7 @@
               <w:lang w:eastAsia="de-CH"/>
             </w:rPr>
           </w:pPr>
-          <w:hyperlink w:anchor="_Toc214956932" w:history="1">
+          <w:hyperlink w:anchor="_Toc215320739" w:history="1">
             <w:r>
               <w:rPr>
                 <w:rStyle w:val="Hyperlink"/>
@@ -451,7 +451,7 @@
                 <w:noProof/>
                 <w:webHidden/>
               </w:rPr>
-              <w:instrText xml:space="preserve"> PAGEREF _Toc214956932 \h </w:instrText>
+              <w:instrText xml:space="preserve"> PAGEREF _Toc215320739 \h </w:instrText>
             </w:r>
             <w:r>
               <w:rPr>
@@ -496,7 +496,7 @@
               <w:lang w:eastAsia="de-CH"/>
             </w:rPr>
           </w:pPr>
-          <w:hyperlink w:anchor="_Toc214956933" w:history="1">
+          <w:hyperlink w:anchor="_Toc215320740" w:history="1">
             <w:r>
               <w:rPr>
                 <w:rStyle w:val="Hyperlink"/>
@@ -523,7 +523,7 @@
                 <w:noProof/>
                 <w:webHidden/>
               </w:rPr>
-              <w:instrText xml:space="preserve"> PAGEREF _Toc214956933 \h </w:instrText>
+              <w:instrText xml:space="preserve"> PAGEREF _Toc215320740 \h </w:instrText>
             </w:r>
             <w:r>
               <w:rPr>
@@ -568,7 +568,7 @@
               <w:lang w:eastAsia="de-CH"/>
             </w:rPr>
           </w:pPr>
-          <w:hyperlink w:anchor="_Toc214956934" w:history="1">
+          <w:hyperlink w:anchor="_Toc215320741" w:history="1">
             <w:r>
               <w:rPr>
                 <w:rStyle w:val="Hyperlink"/>
@@ -595,7 +595,7 @@
                 <w:noProof/>
                 <w:webHidden/>
               </w:rPr>
-              <w:instrText xml:space="preserve"> PAGEREF _Toc214956934 \h </w:instrText>
+              <w:instrText xml:space="preserve"> PAGEREF _Toc215320741 \h </w:instrText>
             </w:r>
             <w:r>
               <w:rPr>
@@ -640,7 +640,7 @@
               <w:lang w:eastAsia="de-CH"/>
             </w:rPr>
           </w:pPr>
-          <w:hyperlink w:anchor="_Toc214956935" w:history="1">
+          <w:hyperlink w:anchor="_Toc215320742" w:history="1">
             <w:r>
               <w:rPr>
                 <w:rStyle w:val="Hyperlink"/>
@@ -667,7 +667,7 @@
                 <w:noProof/>
                 <w:webHidden/>
               </w:rPr>
-              <w:instrText xml:space="preserve"> PAGEREF _Toc214956935 \h </w:instrText>
+              <w:instrText xml:space="preserve"> PAGEREF _Toc215320742 \h </w:instrText>
             </w:r>
             <w:r>
               <w:rPr>
@@ -687,7 +687,7 @@
                 <w:noProof/>
                 <w:webHidden/>
               </w:rPr>
-              <w:t>5</w:t>
+              <w:t>6</w:t>
             </w:r>
             <w:r>
               <w:rPr>
@@ -712,7 +712,7 @@
               <w:lang w:eastAsia="de-CH"/>
             </w:rPr>
           </w:pPr>
-          <w:hyperlink w:anchor="_Toc214956936" w:history="1">
+          <w:hyperlink w:anchor="_Toc215320743" w:history="1">
             <w:r>
               <w:rPr>
                 <w:rStyle w:val="Hyperlink"/>
@@ -739,7 +739,7 @@
                 <w:noProof/>
                 <w:webHidden/>
               </w:rPr>
-              <w:instrText xml:space="preserve"> PAGEREF _Toc214956936 \h </w:instrText>
+              <w:instrText xml:space="preserve"> PAGEREF _Toc215320743 \h </w:instrText>
             </w:r>
             <w:r>
               <w:rPr>
@@ -759,7 +759,7 @@
                 <w:noProof/>
                 <w:webHidden/>
               </w:rPr>
-              <w:t>6</w:t>
+              <w:t>7</w:t>
             </w:r>
             <w:r>
               <w:rPr>
@@ -784,7 +784,7 @@
               <w:lang w:eastAsia="de-CH"/>
             </w:rPr>
           </w:pPr>
-          <w:hyperlink w:anchor="_Toc214956937" w:history="1">
+          <w:hyperlink w:anchor="_Toc215320744" w:history="1">
             <w:r>
               <w:rPr>
                 <w:rStyle w:val="Hyperlink"/>
@@ -811,7 +811,7 @@
                 <w:noProof/>
                 <w:webHidden/>
               </w:rPr>
-              <w:instrText xml:space="preserve"> PAGEREF _Toc214956937 \h </w:instrText>
+              <w:instrText xml:space="preserve"> PAGEREF _Toc215320744 \h </w:instrText>
             </w:r>
             <w:r>
               <w:rPr>
@@ -831,7 +831,7 @@
                 <w:noProof/>
                 <w:webHidden/>
               </w:rPr>
-              <w:t>7</w:t>
+              <w:t>8</w:t>
             </w:r>
             <w:r>
               <w:rPr>
@@ -856,7 +856,7 @@
               <w:lang w:eastAsia="de-CH"/>
             </w:rPr>
           </w:pPr>
-          <w:hyperlink w:anchor="_Toc214956938" w:history="1">
+          <w:hyperlink w:anchor="_Toc215320745" w:history="1">
             <w:r>
               <w:rPr>
                 <w:rStyle w:val="Hyperlink"/>
@@ -883,7 +883,7 @@
                 <w:noProof/>
                 <w:webHidden/>
               </w:rPr>
-              <w:instrText xml:space="preserve"> PAGEREF _Toc214956938 \h </w:instrText>
+              <w:instrText xml:space="preserve"> PAGEREF _Toc215320745 \h </w:instrText>
             </w:r>
             <w:r>
               <w:rPr>
@@ -903,7 +903,7 @@
                 <w:noProof/>
                 <w:webHidden/>
               </w:rPr>
-              <w:t>8</w:t>
+              <w:t>9</w:t>
             </w:r>
             <w:r>
               <w:rPr>
@@ -928,7 +928,7 @@
               <w:lang w:eastAsia="de-CH"/>
             </w:rPr>
           </w:pPr>
-          <w:hyperlink w:anchor="_Toc214956939" w:history="1">
+          <w:hyperlink w:anchor="_Toc215320746" w:history="1">
             <w:r>
               <w:rPr>
                 <w:rStyle w:val="Hyperlink"/>
@@ -955,7 +955,7 @@
                 <w:noProof/>
                 <w:webHidden/>
               </w:rPr>
-              <w:instrText xml:space="preserve"> PAGEREF _Toc214956939 \h </w:instrText>
+              <w:instrText xml:space="preserve"> PAGEREF _Toc215320746 \h </w:instrText>
             </w:r>
             <w:r>
               <w:rPr>
@@ -975,7 +975,7 @@
                 <w:noProof/>
                 <w:webHidden/>
               </w:rPr>
-              <w:t>9</w:t>
+              <w:t>10</w:t>
             </w:r>
             <w:r>
               <w:rPr>
@@ -1000,7 +1000,7 @@
               <w:lang w:eastAsia="de-CH"/>
             </w:rPr>
           </w:pPr>
-          <w:hyperlink w:anchor="_Toc214956940" w:history="1">
+          <w:hyperlink w:anchor="_Toc215320747" w:history="1">
             <w:r>
               <w:rPr>
                 <w:rStyle w:val="Hyperlink"/>
@@ -1027,7 +1027,7 @@
                 <w:noProof/>
                 <w:webHidden/>
               </w:rPr>
-              <w:instrText xml:space="preserve"> PAGEREF _Toc214956940 \h </w:instrText>
+              <w:instrText xml:space="preserve"> PAGEREF _Toc215320747 \h </w:instrText>
             </w:r>
             <w:r>
               <w:rPr>
@@ -1047,7 +1047,7 @@
                 <w:noProof/>
                 <w:webHidden/>
               </w:rPr>
-              <w:t>10</w:t>
+              <w:t>11</w:t>
             </w:r>
             <w:r>
               <w:rPr>
@@ -1072,7 +1072,7 @@
               <w:lang w:eastAsia="de-CH"/>
             </w:rPr>
           </w:pPr>
-          <w:hyperlink w:anchor="_Toc214956941" w:history="1">
+          <w:hyperlink w:anchor="_Toc215320748" w:history="1">
             <w:r>
               <w:rPr>
                 <w:rStyle w:val="Hyperlink"/>
@@ -1099,7 +1099,7 @@
                 <w:noProof/>
                 <w:webHidden/>
               </w:rPr>
-              <w:instrText xml:space="preserve"> PAGEREF _Toc214956941 \h </w:instrText>
+              <w:instrText xml:space="preserve"> PAGEREF _Toc215320748 \h </w:instrText>
             </w:r>
             <w:r>
               <w:rPr>
@@ -1119,7 +1119,7 @@
                 <w:noProof/>
                 <w:webHidden/>
               </w:rPr>
-              <w:t>11</w:t>
+              <w:t>12</w:t>
             </w:r>
             <w:r>
               <w:rPr>
@@ -1144,7 +1144,7 @@
               <w:lang w:eastAsia="de-CH"/>
             </w:rPr>
           </w:pPr>
-          <w:hyperlink w:anchor="_Toc214956942" w:history="1">
+          <w:hyperlink w:anchor="_Toc215320749" w:history="1">
             <w:r>
               <w:rPr>
                 <w:rStyle w:val="Hyperlink"/>
@@ -1171,7 +1171,7 @@
                 <w:noProof/>
                 <w:webHidden/>
               </w:rPr>
-              <w:instrText xml:space="preserve"> PAGEREF _Toc214956942 \h </w:instrText>
+              <w:instrText xml:space="preserve"> PAGEREF _Toc215320749 \h </w:instrText>
             </w:r>
             <w:r>
               <w:rPr>
@@ -1191,7 +1191,7 @@
                 <w:noProof/>
                 <w:webHidden/>
               </w:rPr>
-              <w:t>12</w:t>
+              <w:t>13</w:t>
             </w:r>
             <w:r>
               <w:rPr>
@@ -1216,7 +1216,7 @@
               <w:lang w:eastAsia="de-CH"/>
             </w:rPr>
           </w:pPr>
-          <w:hyperlink w:anchor="_Toc214956943" w:history="1">
+          <w:hyperlink w:anchor="_Toc215320750" w:history="1">
             <w:r>
               <w:rPr>
                 <w:rStyle w:val="Hyperlink"/>
@@ -1243,7 +1243,7 @@
                 <w:noProof/>
                 <w:webHidden/>
               </w:rPr>
-              <w:instrText xml:space="preserve"> PAGEREF _Toc214956943 \h </w:instrText>
+              <w:instrText xml:space="preserve"> PAGEREF _Toc215320750 \h </w:instrText>
             </w:r>
             <w:r>
               <w:rPr>
@@ -1263,7 +1263,7 @@
                 <w:noProof/>
                 <w:webHidden/>
               </w:rPr>
-              <w:t>13</w:t>
+              <w:t>14</w:t>
             </w:r>
             <w:r>
               <w:rPr>
@@ -1288,7 +1288,7 @@
               <w:lang w:eastAsia="de-CH"/>
             </w:rPr>
           </w:pPr>
-          <w:hyperlink w:anchor="_Toc214956944" w:history="1">
+          <w:hyperlink w:anchor="_Toc215320751" w:history="1">
             <w:r>
               <w:rPr>
                 <w:rStyle w:val="Hyperlink"/>
@@ -1315,7 +1315,7 @@
                 <w:noProof/>
                 <w:webHidden/>
               </w:rPr>
-              <w:instrText xml:space="preserve"> PAGEREF _Toc214956944 \h </w:instrText>
+              <w:instrText xml:space="preserve"> PAGEREF _Toc215320751 \h </w:instrText>
             </w:r>
             <w:r>
               <w:rPr>
@@ -1335,7 +1335,7 @@
                 <w:noProof/>
                 <w:webHidden/>
               </w:rPr>
-              <w:t>13</w:t>
+              <w:t>14</w:t>
             </w:r>
             <w:r>
               <w:rPr>
@@ -1360,7 +1360,7 @@
               <w:lang w:eastAsia="de-CH"/>
             </w:rPr>
           </w:pPr>
-          <w:hyperlink w:anchor="_Toc214956945" w:history="1">
+          <w:hyperlink w:anchor="_Toc215320752" w:history="1">
             <w:r>
               <w:rPr>
                 <w:rStyle w:val="Hyperlink"/>
@@ -1387,7 +1387,7 @@
                 <w:noProof/>
                 <w:webHidden/>
               </w:rPr>
-              <w:instrText xml:space="preserve"> PAGEREF _Toc214956945 \h </w:instrText>
+              <w:instrText xml:space="preserve"> PAGEREF _Toc215320752 \h </w:instrText>
             </w:r>
             <w:r>
               <w:rPr>
@@ -1407,7 +1407,7 @@
                 <w:noProof/>
                 <w:webHidden/>
               </w:rPr>
-              <w:t>13</w:t>
+              <w:t>14</w:t>
             </w:r>
             <w:r>
               <w:rPr>
@@ -1432,7 +1432,7 @@
               <w:lang w:eastAsia="de-CH"/>
             </w:rPr>
           </w:pPr>
-          <w:hyperlink w:anchor="_Toc214956946" w:history="1">
+          <w:hyperlink w:anchor="_Toc215320753" w:history="1">
             <w:r>
               <w:rPr>
                 <w:rStyle w:val="Hyperlink"/>
@@ -1459,7 +1459,7 @@
                 <w:noProof/>
                 <w:webHidden/>
               </w:rPr>
-              <w:instrText xml:space="preserve"> PAGEREF _Toc214956946 \h </w:instrText>
+              <w:instrText xml:space="preserve"> PAGEREF _Toc215320753 \h </w:instrText>
             </w:r>
             <w:r>
               <w:rPr>
@@ -1479,7 +1479,7 @@
                 <w:noProof/>
                 <w:webHidden/>
               </w:rPr>
-              <w:t>13</w:t>
+              <w:t>14</w:t>
             </w:r>
             <w:r>
               <w:rPr>
@@ -1504,7 +1504,7 @@
               <w:lang w:eastAsia="de-CH"/>
             </w:rPr>
           </w:pPr>
-          <w:hyperlink w:anchor="_Toc214956947" w:history="1">
+          <w:hyperlink w:anchor="_Toc215320754" w:history="1">
             <w:r>
               <w:rPr>
                 <w:rStyle w:val="Hyperlink"/>
@@ -1531,7 +1531,7 @@
                 <w:noProof/>
                 <w:webHidden/>
               </w:rPr>
-              <w:instrText xml:space="preserve"> PAGEREF _Toc214956947 \h </w:instrText>
+              <w:instrText xml:space="preserve"> PAGEREF _Toc215320754 \h </w:instrText>
             </w:r>
             <w:r>
               <w:rPr>
@@ -1551,7 +1551,7 @@
                 <w:noProof/>
                 <w:webHidden/>
               </w:rPr>
-              <w:t>13</w:t>
+              <w:t>14</w:t>
             </w:r>
             <w:r>
               <w:rPr>
@@ -1576,7 +1576,7 @@
               <w:lang w:eastAsia="de-CH"/>
             </w:rPr>
           </w:pPr>
-          <w:hyperlink w:anchor="_Toc214956948" w:history="1">
+          <w:hyperlink w:anchor="_Toc215320755" w:history="1">
             <w:r>
               <w:rPr>
                 <w:rStyle w:val="Hyperlink"/>
@@ -1603,7 +1603,7 @@
                 <w:noProof/>
                 <w:webHidden/>
               </w:rPr>
-              <w:instrText xml:space="preserve"> PAGEREF _Toc214956948 \h </w:instrText>
+              <w:instrText xml:space="preserve"> PAGEREF _Toc215320755 \h </w:instrText>
             </w:r>
             <w:r>
               <w:rPr>
@@ -1623,7 +1623,7 @@
                 <w:noProof/>
                 <w:webHidden/>
               </w:rPr>
-              <w:t>13</w:t>
+              <w:t>14</w:t>
             </w:r>
             <w:r>
               <w:rPr>
@@ -1648,7 +1648,7 @@
               <w:lang w:eastAsia="de-CH"/>
             </w:rPr>
           </w:pPr>
-          <w:hyperlink w:anchor="_Toc214956949" w:history="1">
+          <w:hyperlink w:anchor="_Toc215320756" w:history="1">
             <w:r>
               <w:rPr>
                 <w:rStyle w:val="Hyperlink"/>
@@ -1675,7 +1675,7 @@
                 <w:noProof/>
                 <w:webHidden/>
               </w:rPr>
-              <w:instrText xml:space="preserve"> PAGEREF _Toc214956949 \h </w:instrText>
+              <w:instrText xml:space="preserve"> PAGEREF _Toc215320756 \h </w:instrText>
             </w:r>
             <w:r>
               <w:rPr>
@@ -1695,7 +1695,7 @@
                 <w:noProof/>
                 <w:webHidden/>
               </w:rPr>
-              <w:t>14</w:t>
+              <w:t>15</w:t>
             </w:r>
             <w:r>
               <w:rPr>
@@ -1720,7 +1720,7 @@
               <w:lang w:eastAsia="de-CH"/>
             </w:rPr>
           </w:pPr>
-          <w:hyperlink w:anchor="_Toc214956950" w:history="1">
+          <w:hyperlink w:anchor="_Toc215320757" w:history="1">
             <w:r>
               <w:rPr>
                 <w:rStyle w:val="Hyperlink"/>
@@ -1747,7 +1747,7 @@
                 <w:noProof/>
                 <w:webHidden/>
               </w:rPr>
-              <w:instrText xml:space="preserve"> PAGEREF _Toc214956950 \h </w:instrText>
+              <w:instrText xml:space="preserve"> PAGEREF _Toc215320757 \h </w:instrText>
             </w:r>
             <w:r>
               <w:rPr>
@@ -1767,7 +1767,7 @@
                 <w:noProof/>
                 <w:webHidden/>
               </w:rPr>
-              <w:t>14</w:t>
+              <w:t>15</w:t>
             </w:r>
             <w:r>
               <w:rPr>
@@ -1792,7 +1792,7 @@
               <w:lang w:eastAsia="de-CH"/>
             </w:rPr>
           </w:pPr>
-          <w:hyperlink w:anchor="_Toc214956951" w:history="1">
+          <w:hyperlink w:anchor="_Toc215320758" w:history="1">
             <w:r>
               <w:rPr>
                 <w:rStyle w:val="Hyperlink"/>
@@ -1819,7 +1819,7 @@
                 <w:noProof/>
                 <w:webHidden/>
               </w:rPr>
-              <w:instrText xml:space="preserve"> PAGEREF _Toc214956951 \h </w:instrText>
+              <w:instrText xml:space="preserve"> PAGEREF _Toc215320758 \h </w:instrText>
             </w:r>
             <w:r>
               <w:rPr>
@@ -1839,7 +1839,7 @@
                 <w:noProof/>
                 <w:webHidden/>
               </w:rPr>
-              <w:t>14</w:t>
+              <w:t>15</w:t>
             </w:r>
             <w:r>
               <w:rPr>
@@ -1864,7 +1864,7 @@
               <w:lang w:eastAsia="de-CH"/>
             </w:rPr>
           </w:pPr>
-          <w:hyperlink w:anchor="_Toc214956952" w:history="1">
+          <w:hyperlink w:anchor="_Toc215320759" w:history="1">
             <w:r>
               <w:rPr>
                 <w:rStyle w:val="Hyperlink"/>
@@ -1891,7 +1891,7 @@
                 <w:noProof/>
                 <w:webHidden/>
               </w:rPr>
-              <w:instrText xml:space="preserve"> PAGEREF _Toc214956952 \h </w:instrText>
+              <w:instrText xml:space="preserve"> PAGEREF _Toc215320759 \h </w:instrText>
             </w:r>
             <w:r>
               <w:rPr>
@@ -1911,7 +1911,7 @@
                 <w:noProof/>
                 <w:webHidden/>
               </w:rPr>
-              <w:t>15</w:t>
+              <w:t>16</w:t>
             </w:r>
             <w:r>
               <w:rPr>
@@ -1936,7 +1936,7 @@
               <w:lang w:eastAsia="de-CH"/>
             </w:rPr>
           </w:pPr>
-          <w:hyperlink w:anchor="_Toc214956953" w:history="1">
+          <w:hyperlink w:anchor="_Toc215320760" w:history="1">
             <w:r>
               <w:rPr>
                 <w:rStyle w:val="Hyperlink"/>
@@ -1963,7 +1963,7 @@
                 <w:noProof/>
                 <w:webHidden/>
               </w:rPr>
-              <w:instrText xml:space="preserve"> PAGEREF _Toc214956953 \h </w:instrText>
+              <w:instrText xml:space="preserve"> PAGEREF _Toc215320760 \h </w:instrText>
             </w:r>
             <w:r>
               <w:rPr>
@@ -1983,7 +1983,7 @@
                 <w:noProof/>
                 <w:webHidden/>
               </w:rPr>
-              <w:t>15</w:t>
+              <w:t>16</w:t>
             </w:r>
             <w:r>
               <w:rPr>
@@ -2008,7 +2008,7 @@
               <w:lang w:eastAsia="de-CH"/>
             </w:rPr>
           </w:pPr>
-          <w:hyperlink w:anchor="_Toc214956954" w:history="1">
+          <w:hyperlink w:anchor="_Toc215320761" w:history="1">
             <w:r>
               <w:rPr>
                 <w:rStyle w:val="Hyperlink"/>
@@ -2035,7 +2035,7 @@
                 <w:noProof/>
                 <w:webHidden/>
               </w:rPr>
-              <w:instrText xml:space="preserve"> PAGEREF _Toc214956954 \h </w:instrText>
+              <w:instrText xml:space="preserve"> PAGEREF _Toc215320761 \h </w:instrText>
             </w:r>
             <w:r>
               <w:rPr>
@@ -2055,79 +2055,7 @@
                 <w:noProof/>
                 <w:webHidden/>
               </w:rPr>
-              <w:t>15</w:t>
-            </w:r>
-            <w:r>
-              <w:rPr>
-                <w:noProof/>
-                <w:webHidden/>
-              </w:rPr>
-              <w:fldChar w:fldCharType="end"/>
-            </w:r>
-          </w:hyperlink>
-        </w:p>
-        <w:p>
-          <w:pPr>
-            <w:pStyle w:val="Verzeichnis1"/>
-            <w:tabs>
-              <w:tab w:val="right" w:leader="dot" w:pos="9062"/>
-            </w:tabs>
-            <w:rPr>
-              <w:rFonts w:eastAsiaTheme="minorEastAsia"/>
-              <w:noProof/>
-              <w:sz w:val="24"/>
-              <w:szCs w:val="24"/>
-              <w:lang w:eastAsia="de-CH"/>
-            </w:rPr>
-          </w:pPr>
-          <w:hyperlink w:anchor="_Toc214956955" w:history="1">
-            <w:r>
-              <w:rPr>
-                <w:rStyle w:val="Hyperlink"/>
-                <w:noProof/>
-              </w:rPr>
-              <w:t>Anhang</w:t>
-            </w:r>
-            <w:r>
-              <w:rPr>
-                <w:noProof/>
-                <w:webHidden/>
-              </w:rPr>
-              <w:tab/>
-            </w:r>
-            <w:r>
-              <w:rPr>
-                <w:noProof/>
-                <w:webHidden/>
-              </w:rPr>
-              <w:fldChar w:fldCharType="begin"/>
-            </w:r>
-            <w:r>
-              <w:rPr>
-                <w:noProof/>
-                <w:webHidden/>
-              </w:rPr>
-              <w:instrText xml:space="preserve"> PAGEREF _Toc214956955 \h </w:instrText>
-            </w:r>
-            <w:r>
-              <w:rPr>
-                <w:noProof/>
-                <w:webHidden/>
-              </w:rPr>
-            </w:r>
-            <w:r>
-              <w:rPr>
-                <w:noProof/>
-                <w:webHidden/>
-              </w:rPr>
-              <w:fldChar w:fldCharType="separate"/>
-            </w:r>
-            <w:r>
-              <w:rPr>
-                <w:noProof/>
-                <w:webHidden/>
-              </w:rPr>
-              <w:t>15</w:t>
+              <w:t>16</w:t>
             </w:r>
             <w:r>
               <w:rPr>
@@ -2152,16 +2080,29 @@
     </w:sdt>
     <w:p>
       <w:pPr>
+        <w:rPr>
+          <w:rFonts w:asciiTheme="majorHAnsi" w:eastAsiaTheme="majorEastAsia" w:hAnsiTheme="majorHAnsi" w:cstheme="majorBidi"/>
+          <w:color w:val="365F91" w:themeColor="accent1" w:themeShade="BF"/>
+          <w:sz w:val="40"/>
+          <w:szCs w:val="40"/>
+        </w:rPr>
+      </w:pPr>
+      <w:r>
+        <w:br w:type="page"/>
+      </w:r>
+    </w:p>
+    <w:p>
+      <w:pPr>
         <w:pStyle w:val="berschrift1"/>
       </w:pPr>
-      <w:bookmarkStart w:id="0" w:name="_Toc214956929"/>
-      <w:r>
+      <w:bookmarkStart w:id="0" w:name="_Toc215320736"/>
+      <w:r>
+        <w:lastRenderedPageBreak/>
         <w:t>Einleitung</w:t>
       </w:r>
       <w:bookmarkEnd w:id="0"/>
     </w:p>
     <w:p>
-      <w:bookmarkStart w:id="1" w:name="_Toc214956930"/>
       <w:r>
         <w:t>Ziel dieses Projekts ist es, mithilfe von Cursor ein Projekt zu realisieren. Dabei war das Projekt frei wählbar, sollte aber eine gewisse Grö</w:t>
       </w:r>
@@ -2182,7 +2123,6 @@
     </w:p>
     <w:p>
       <w:r>
-        <w:lastRenderedPageBreak/>
         <w:t xml:space="preserve">Am Ende des Projekts hatte ich ein </w:t>
       </w:r>
       <w:proofErr w:type="spellStart"/>
@@ -2209,6 +2149,7 @@
       <w:pPr>
         <w:pStyle w:val="berschrift1"/>
       </w:pPr>
+      <w:bookmarkStart w:id="1" w:name="_Toc215320737"/>
       <w:r>
         <w:t>Anwendungsszenario und Entwicklung</w:t>
       </w:r>
@@ -2218,14 +2159,13 @@
       <w:pPr>
         <w:pStyle w:val="berschrift2"/>
       </w:pPr>
-      <w:bookmarkStart w:id="2" w:name="_Toc214956931"/>
+      <w:bookmarkStart w:id="2" w:name="_Toc215320738"/>
       <w:r>
         <w:t>Grundidee</w:t>
       </w:r>
       <w:bookmarkEnd w:id="2"/>
     </w:p>
     <w:p>
-      <w:bookmarkStart w:id="3" w:name="_Toc214956932"/>
       <w:r>
         <w:t xml:space="preserve">Wie bereits in der Einleitung erwähnt, ist das Ziel die Entwicklung eines </w:t>
       </w:r>
@@ -2298,6 +2238,7 @@
       <w:pPr>
         <w:pStyle w:val="berschrift2"/>
       </w:pPr>
+      <w:bookmarkStart w:id="3" w:name="_Toc215320739"/>
       <w:r>
         <w:t>Entwicklung des Szenarios</w:t>
       </w:r>
@@ -2351,18 +2292,16 @@
     </w:p>
     <w:p>
       <w:r>
+        <w:lastRenderedPageBreak/>
         <w:t>Aus Zeitgründen, gerade weil die Implementierung des Reinforcement Learning Systems sehr lange gedauert hat, habe ich mich entschieden, die Dimensionserweiterung nicht zu implementieren.</w:t>
       </w:r>
     </w:p>
-    <w:p/>
-    <w:p/>
     <w:p>
       <w:pPr>
         <w:pStyle w:val="berschrift1"/>
       </w:pPr>
-      <w:bookmarkStart w:id="4" w:name="_Toc214956933"/>
-      <w:r>
-        <w:lastRenderedPageBreak/>
+      <w:bookmarkStart w:id="4" w:name="_Toc215320740"/>
+      <w:r>
         <w:t>Entwicklungsstrategien</w:t>
       </w:r>
       <w:bookmarkEnd w:id="4"/>
@@ -2371,7 +2310,7 @@
       <w:pPr>
         <w:pStyle w:val="berschrift2"/>
       </w:pPr>
-      <w:bookmarkStart w:id="5" w:name="_Toc214956934"/>
+      <w:bookmarkStart w:id="5" w:name="_Toc215320741"/>
       <w:r>
         <w:t>Anfang</w:t>
       </w:r>
@@ -2398,6 +2337,7 @@
     <w:p>
       <w:pPr>
         <w:keepNext/>
+        <w:spacing w:after="0"/>
       </w:pPr>
       <w:r>
         <w:rPr>
@@ -2447,27 +2387,14 @@
       <w:r>
         <w:t xml:space="preserve">Prompt </w:t>
       </w:r>
-      <w:r>
-        <w:fldChar w:fldCharType="begin"/>
-      </w:r>
-      <w:r>
-        <w:instrText xml:space="preserve"> SEQ Prompt \* ARABIC </w:instrText>
-      </w:r>
-      <w:r>
-        <w:fldChar w:fldCharType="separate"/>
-      </w:r>
-      <w:r>
-        <w:rPr>
-          <w:noProof/>
-        </w:rPr>
-        <w:t>1</w:t>
-      </w:r>
-      <w:r>
-        <w:rPr>
-          <w:noProof/>
-        </w:rPr>
-        <w:fldChar w:fldCharType="end"/>
-      </w:r>
+      <w:fldSimple w:instr=" SEQ Prompt \* ARABIC ">
+        <w:r>
+          <w:rPr>
+            <w:noProof/>
+          </w:rPr>
+          <w:t>1</w:t>
+        </w:r>
+      </w:fldSimple>
       <w:r>
         <w:t>: Initialer Prompt</w:t>
       </w:r>
@@ -2502,6 +2429,7 @@
     <w:p>
       <w:pPr>
         <w:keepNext/>
+        <w:spacing w:after="0"/>
       </w:pPr>
       <w:r>
         <w:rPr>
@@ -2551,27 +2479,14 @@
       <w:r>
         <w:t xml:space="preserve">Prompt </w:t>
       </w:r>
-      <w:r>
-        <w:fldChar w:fldCharType="begin"/>
-      </w:r>
-      <w:r>
-        <w:instrText xml:space="preserve"> SEQ Prompt \* ARABIC </w:instrText>
-      </w:r>
-      <w:r>
-        <w:fldChar w:fldCharType="separate"/>
-      </w:r>
-      <w:r>
-        <w:rPr>
-          <w:noProof/>
-        </w:rPr>
-        <w:t>2</w:t>
-      </w:r>
-      <w:r>
-        <w:rPr>
-          <w:noProof/>
-        </w:rPr>
-        <w:fldChar w:fldCharType="end"/>
-      </w:r>
+      <w:fldSimple w:instr=" SEQ Prompt \* ARABIC ">
+        <w:r>
+          <w:rPr>
+            <w:noProof/>
+          </w:rPr>
+          <w:t>2</w:t>
+        </w:r>
+      </w:fldSimple>
       <w:r>
         <w:t xml:space="preserve">: Auto </w:t>
       </w:r>
@@ -2610,6 +2525,7 @@
     <w:p>
       <w:pPr>
         <w:keepNext/>
+        <w:spacing w:after="0"/>
       </w:pPr>
       <w:r>
         <w:rPr>
@@ -2673,27 +2589,14 @@
       <w:r>
         <w:t xml:space="preserve">Abbildung </w:t>
       </w:r>
-      <w:r>
-        <w:fldChar w:fldCharType="begin"/>
-      </w:r>
-      <w:r>
-        <w:instrText xml:space="preserve"> SEQ Abbildung \* ARABIC </w:instrText>
-      </w:r>
-      <w:r>
-        <w:fldChar w:fldCharType="separate"/>
-      </w:r>
-      <w:r>
-        <w:rPr>
-          <w:noProof/>
-        </w:rPr>
-        <w:t>1</w:t>
-      </w:r>
-      <w:r>
-        <w:rPr>
-          <w:noProof/>
-        </w:rPr>
-        <w:fldChar w:fldCharType="end"/>
-      </w:r>
+      <w:fldSimple w:instr=" SEQ Abbildung \* ARABIC ">
+        <w:r>
+          <w:rPr>
+            <w:noProof/>
+          </w:rPr>
+          <w:t>1</w:t>
+        </w:r>
+      </w:fldSimple>
       <w:r>
         <w:t>: Erste Spiele</w:t>
       </w:r>
@@ -2716,11 +2619,17 @@
       </w:r>
     </w:p>
     <w:p>
+      <w:r>
+        <w:br w:type="page"/>
+      </w:r>
+    </w:p>
+    <w:p>
       <w:pPr>
         <w:pStyle w:val="berschrift2"/>
       </w:pPr>
-      <w:bookmarkStart w:id="6" w:name="_Toc214956935"/>
-      <w:r>
+      <w:bookmarkStart w:id="6" w:name="_Toc215320742"/>
+      <w:r>
+        <w:lastRenderedPageBreak/>
         <w:t>Erste Probleme</w:t>
       </w:r>
       <w:bookmarkEnd w:id="6"/>
@@ -2751,10 +2660,12 @@
         <w:t xml:space="preserve"> so gut funktioniert hatte, gab ich dem Agenten zunächst nur die Ausgaben der Episoden und zusätzlich meine eigenen Beobachtungen aus den Spielen des RL-Programms. Beim Durchsuchen des Programms schien er dann den Fehler klar erkannt zu haben und änderte daraufhin einige Parameter. </w:t>
       </w:r>
       <w:r>
-        <w:t xml:space="preserve">Jedoch änderte sich dadurch nicht das Verhalten des RL. Es machte immer noch </w:t>
-      </w:r>
-      <w:r>
-        <w:lastRenderedPageBreak/>
+        <w:t>Jedoch änderte sich dadurch nicht das Verhalten des RL. Es machte immer noch</w:t>
+      </w:r>
+      <w:r>
+        <w:t xml:space="preserve"> </w:t>
+      </w:r>
+      <w:r>
         <w:t xml:space="preserve">klare Fehler und hatte eine </w:t>
       </w:r>
       <w:proofErr w:type="spellStart"/>
@@ -2781,6 +2692,7 @@
     <w:p>
       <w:pPr>
         <w:keepNext/>
+        <w:spacing w:after="0"/>
       </w:pPr>
       <w:r>
         <w:rPr>
@@ -2843,45 +2755,46 @@
       <w:r>
         <w:t xml:space="preserve">Abbildung </w:t>
       </w:r>
-      <w:r>
-        <w:fldChar w:fldCharType="begin"/>
-      </w:r>
-      <w:r>
-        <w:instrText xml:space="preserve"> SEQ Abbildung \* ARABIC </w:instrText>
-      </w:r>
-      <w:r>
-        <w:fldChar w:fldCharType="separate"/>
-      </w:r>
-      <w:r>
+      <w:fldSimple w:instr=" SEQ Abbildung \* ARABIC ">
+        <w:r>
+          <w:rPr>
+            <w:noProof/>
+          </w:rPr>
+          <w:t>2</w:t>
+        </w:r>
+      </w:fldSimple>
+      <w:r>
+        <w:t xml:space="preserve">: Leichte Felder können von RL nicht </w:t>
+      </w:r>
+      <w:proofErr w:type="spellStart"/>
+      <w:r>
+        <w:t>gelösst</w:t>
+      </w:r>
+      <w:proofErr w:type="spellEnd"/>
+      <w:r>
+        <w:t xml:space="preserve"> werden</w:t>
+      </w:r>
+    </w:p>
+    <w:p>
+      <w:pPr>
         <w:rPr>
-          <w:noProof/>
+          <w:rFonts w:asciiTheme="majorHAnsi" w:eastAsiaTheme="majorEastAsia" w:hAnsiTheme="majorHAnsi" w:cstheme="majorBidi"/>
+          <w:color w:val="365F91" w:themeColor="accent1" w:themeShade="BF"/>
+          <w:sz w:val="32"/>
+          <w:szCs w:val="32"/>
         </w:rPr>
-        <w:t>2</w:t>
-      </w:r>
-      <w:r>
-        <w:rPr>
-          <w:noProof/>
-        </w:rPr>
-        <w:fldChar w:fldCharType="end"/>
-      </w:r>
-      <w:r>
-        <w:t xml:space="preserve">: Leichte Felder können von RL nicht </w:t>
-      </w:r>
-      <w:proofErr w:type="spellStart"/>
-      <w:r>
-        <w:t>gelösst</w:t>
-      </w:r>
-      <w:proofErr w:type="spellEnd"/>
-      <w:r>
-        <w:t xml:space="preserve"> werden</w:t>
+      </w:pPr>
+      <w:r>
+        <w:br w:type="page"/>
       </w:r>
     </w:p>
     <w:p>
       <w:pPr>
         <w:pStyle w:val="berschrift2"/>
       </w:pPr>
-      <w:bookmarkStart w:id="7" w:name="_Toc214956936"/>
-      <w:r>
+      <w:bookmarkStart w:id="7" w:name="_Toc215320743"/>
+      <w:r>
+        <w:lastRenderedPageBreak/>
         <w:t>Vergleich mit anderen Projekten</w:t>
       </w:r>
       <w:bookmarkEnd w:id="7"/>
@@ -2894,6 +2807,7 @@
     <w:p>
       <w:pPr>
         <w:keepNext/>
+        <w:spacing w:after="0"/>
       </w:pPr>
       <w:r>
         <w:t xml:space="preserve">Ich erklärte dem neuen Agenten mein Ziel und gab ihm Aufgaben. Er sollte sich den gesamten Code des </w:t>
@@ -2976,53 +2890,40 @@
       <w:r>
         <w:t xml:space="preserve">Prompt </w:t>
       </w:r>
-      <w:r>
-        <w:fldChar w:fldCharType="begin"/>
-      </w:r>
-      <w:r>
-        <w:instrText xml:space="preserve"> SEQ Prompt \* ARABIC </w:instrText>
-      </w:r>
-      <w:r>
-        <w:fldChar w:fldCharType="separate"/>
-      </w:r>
+      <w:fldSimple w:instr=" SEQ Prompt \* ARABIC ">
+        <w:r>
+          <w:rPr>
+            <w:noProof/>
+          </w:rPr>
+          <w:t>3</w:t>
+        </w:r>
+      </w:fldSimple>
+      <w:r>
+        <w:t xml:space="preserve">: </w:t>
+      </w:r>
+      <w:proofErr w:type="spellStart"/>
+      <w:r>
+        <w:t>Optmierungsvesuch</w:t>
+      </w:r>
+      <w:proofErr w:type="spellEnd"/>
+      <w:r>
+        <w:t xml:space="preserve"> mit Externer </w:t>
+      </w:r>
+      <w:proofErr w:type="spellStart"/>
+      <w:r>
+        <w:t>Resource</w:t>
+      </w:r>
+      <w:proofErr w:type="spellEnd"/>
+    </w:p>
+    <w:p>
+      <w:pPr>
+        <w:keepNext/>
+        <w:spacing w:after="0"/>
+      </w:pPr>
       <w:r>
         <w:rPr>
           <w:noProof/>
         </w:rPr>
-        <w:t>3</w:t>
-      </w:r>
-      <w:r>
-        <w:rPr>
-          <w:noProof/>
-        </w:rPr>
-        <w:fldChar w:fldCharType="end"/>
-      </w:r>
-      <w:r>
-        <w:t xml:space="preserve">: </w:t>
-      </w:r>
-      <w:proofErr w:type="spellStart"/>
-      <w:r>
-        <w:t>Optmierungsvesuch</w:t>
-      </w:r>
-      <w:proofErr w:type="spellEnd"/>
-      <w:r>
-        <w:t xml:space="preserve"> mit Externer </w:t>
-      </w:r>
-      <w:proofErr w:type="spellStart"/>
-      <w:r>
-        <w:t>Resource</w:t>
-      </w:r>
-      <w:proofErr w:type="spellEnd"/>
-    </w:p>
-    <w:p>
-      <w:pPr>
-        <w:keepNext/>
-      </w:pPr>
-      <w:r>
-        <w:rPr>
-          <w:noProof/>
-        </w:rPr>
-        <w:lastRenderedPageBreak/>
         <w:drawing>
           <wp:inline distT="0" distB="0" distL="0" distR="0" wp14:anchorId="60BEBAA1" wp14:editId="46470AAA">
             <wp:extent cx="5760720" cy="1909445"/>
@@ -3067,27 +2968,14 @@
       <w:r>
         <w:t xml:space="preserve">Prompt </w:t>
       </w:r>
-      <w:r>
-        <w:fldChar w:fldCharType="begin"/>
-      </w:r>
-      <w:r>
-        <w:instrText xml:space="preserve"> SEQ Prompt \* ARABIC </w:instrText>
-      </w:r>
-      <w:r>
-        <w:fldChar w:fldCharType="separate"/>
-      </w:r>
-      <w:r>
-        <w:rPr>
-          <w:noProof/>
-        </w:rPr>
-        <w:t>4</w:t>
-      </w:r>
-      <w:r>
-        <w:rPr>
-          <w:noProof/>
-        </w:rPr>
-        <w:fldChar w:fldCharType="end"/>
-      </w:r>
+      <w:fldSimple w:instr=" SEQ Prompt \* ARABIC ">
+        <w:r>
+          <w:rPr>
+            <w:noProof/>
+          </w:rPr>
+          <w:t>4</w:t>
+        </w:r>
+      </w:fldSimple>
       <w:r>
         <w:t>: Output des Agenten</w:t>
       </w:r>
@@ -3158,12 +3046,21 @@
       </w:r>
     </w:p>
     <w:p>
+      <w:r>
+        <w:br w:type="page"/>
+      </w:r>
+    </w:p>
+    <w:p>
       <w:pPr>
         <w:pStyle w:val="berschrift2"/>
       </w:pPr>
-      <w:bookmarkStart w:id="8" w:name="_Toc214956937"/>
-      <w:r>
-        <w:t>Strukturierte Analyse</w:t>
+      <w:bookmarkStart w:id="8" w:name="_Toc215320744"/>
+      <w:r>
+        <w:lastRenderedPageBreak/>
+        <w:t>S</w:t>
+      </w:r>
+      <w:r>
+        <w:t>trukturierte Analyse</w:t>
       </w:r>
       <w:bookmarkEnd w:id="8"/>
     </w:p>
@@ -3198,9 +3095,9 @@
     <w:p>
       <w:pPr>
         <w:keepNext/>
-      </w:pPr>
-      <w:r>
-        <w:lastRenderedPageBreak/>
+        <w:spacing w:after="0"/>
+      </w:pPr>
+      <w:r>
         <w:t xml:space="preserve">Als ich dem Agenten die Ergebnisse der Anpassung noch einmal vortrug, war die Antwort, dass DQN für </w:t>
       </w:r>
       <w:proofErr w:type="spellStart"/>
@@ -3275,82 +3172,83 @@
       <w:r>
         <w:t xml:space="preserve">Prompt </w:t>
       </w:r>
-      <w:r>
-        <w:fldChar w:fldCharType="begin"/>
-      </w:r>
-      <w:r>
-        <w:instrText xml:space="preserve"> SEQ Prompt \* ARABIC </w:instrText>
-      </w:r>
-      <w:r>
-        <w:fldChar w:fldCharType="separate"/>
-      </w:r>
+      <w:fldSimple w:instr=" SEQ Prompt \* ARABIC ">
+        <w:r>
+          <w:rPr>
+            <w:noProof/>
+          </w:rPr>
+          <w:t>5</w:t>
+        </w:r>
+      </w:fldSimple>
+      <w:r>
+        <w:t>: Agent erkennt das RL nicht funktioniert</w:t>
+      </w:r>
+    </w:p>
+    <w:p>
+      <w:pPr>
+        <w:rPr>
+          <w:rFonts w:asciiTheme="majorHAnsi" w:eastAsiaTheme="majorEastAsia" w:hAnsiTheme="majorHAnsi" w:cstheme="majorBidi"/>
+          <w:color w:val="365F91" w:themeColor="accent1" w:themeShade="BF"/>
+          <w:sz w:val="32"/>
+          <w:szCs w:val="32"/>
+        </w:rPr>
+      </w:pPr>
+      <w:r>
+        <w:br w:type="page"/>
+      </w:r>
+    </w:p>
+    <w:p>
+      <w:pPr>
+        <w:pStyle w:val="berschrift2"/>
+      </w:pPr>
+      <w:bookmarkStart w:id="9" w:name="_Toc215320745"/>
+      <w:r>
+        <w:lastRenderedPageBreak/>
+        <w:t>Änderung des RL</w:t>
+      </w:r>
+      <w:bookmarkEnd w:id="9"/>
+    </w:p>
+    <w:p>
+      <w:r>
+        <w:t xml:space="preserve">Nach der Ausgabe des Agenten, dass mein Programm in der geplanten Form wahrscheinlich nicht funktionieren wird, habe ich mich entschlossen, seine Anpassungsvorschläge anzunehmen. Statt einer reinen RL wird nun eine Mischung aus RL und einer vorgefertigten </w:t>
+      </w:r>
+      <w:proofErr w:type="spellStart"/>
+      <w:r>
+        <w:t>Solverfunktion</w:t>
+      </w:r>
+      <w:proofErr w:type="spellEnd"/>
+      <w:r>
+        <w:t xml:space="preserve"> verwendet. Der erste Durchlauf hat gezeigt, dass die neue automatische Lösung tatsächlich zu Ergebnissen führt, was nach Tagen der Frustration ein schöner Aufwärtstrend war.</w:t>
+      </w:r>
+    </w:p>
+    <w:p>
+      <w:r>
+        <w:t>Die Anpassungen wurden anhand der Vorschläge des Sonnet-Agenten vorgenommen, ohne selbst in grö</w:t>
+      </w:r>
+      <w:r>
+        <w:t>ss</w:t>
+      </w:r>
+      <w:r>
+        <w:t xml:space="preserve">erem Umfang in die Anpassungen einzugreifen. Nach einigen kleineren Fehlern und dem Hinzufügen weiterer Tests läuft das Programm nun gut und kann die meisten </w:t>
+      </w:r>
+      <w:proofErr w:type="spellStart"/>
+      <w:r>
+        <w:t>Minesweeper</w:t>
+      </w:r>
+      <w:proofErr w:type="spellEnd"/>
+      <w:r>
+        <w:t>-Felder lösen.</w:t>
+      </w:r>
+    </w:p>
+    <w:p>
+      <w:pPr>
+        <w:keepNext/>
+        <w:spacing w:after="0"/>
+      </w:pPr>
       <w:r>
         <w:rPr>
           <w:noProof/>
         </w:rPr>
-        <w:t>5</w:t>
-      </w:r>
-      <w:r>
-        <w:rPr>
-          <w:noProof/>
-        </w:rPr>
-        <w:fldChar w:fldCharType="end"/>
-      </w:r>
-      <w:r>
-        <w:t>: Agent erkennt das RL nicht funktioniert</w:t>
-      </w:r>
-    </w:p>
-    <w:p>
-      <w:pPr>
-        <w:pStyle w:val="berschrift2"/>
-      </w:pPr>
-      <w:bookmarkStart w:id="9" w:name="_Toc214956938"/>
-      <w:r>
-        <w:t>Änderung des RL</w:t>
-      </w:r>
-      <w:bookmarkEnd w:id="9"/>
-    </w:p>
-    <w:p>
-      <w:r>
-        <w:t xml:space="preserve">Nach der Ausgabe des Agenten, dass mein Programm in der geplanten Form wahrscheinlich nicht funktionieren wird, habe ich mich entschlossen, seine Anpassungsvorschläge anzunehmen. Statt einer reinen RL wird nun eine Mischung aus RL und einer vorgefertigten </w:t>
-      </w:r>
-      <w:proofErr w:type="spellStart"/>
-      <w:r>
-        <w:t>Solverfunktion</w:t>
-      </w:r>
-      <w:proofErr w:type="spellEnd"/>
-      <w:r>
-        <w:t xml:space="preserve"> verwendet. Der erste Durchlauf hat gezeigt, dass die neue automatische Lösung tatsächlich zu Ergebnissen führt, was nach Tagen der Frustration ein schöner Aufwärtstrend war.</w:t>
-      </w:r>
-    </w:p>
-    <w:p>
-      <w:r>
-        <w:t>Die Anpassungen wurden anhand der Vorschläge des Sonnet-Agenten vorgenommen, ohne selbst in grö</w:t>
-      </w:r>
-      <w:r>
-        <w:t>ss</w:t>
-      </w:r>
-      <w:r>
-        <w:t xml:space="preserve">erem Umfang in die Anpassungen einzugreifen. Nach einigen kleineren Fehlern und dem Hinzufügen weiterer Tests läuft das Programm nun gut und kann die meisten </w:t>
-      </w:r>
-      <w:proofErr w:type="spellStart"/>
-      <w:r>
-        <w:t>Minesweeper</w:t>
-      </w:r>
-      <w:proofErr w:type="spellEnd"/>
-      <w:r>
-        <w:t>-Felder lösen.</w:t>
-      </w:r>
-    </w:p>
-    <w:p>
-      <w:pPr>
-        <w:keepNext/>
-      </w:pPr>
-      <w:r>
-        <w:rPr>
-          <w:noProof/>
-        </w:rPr>
-        <w:lastRenderedPageBreak/>
         <w:drawing>
           <wp:inline distT="0" distB="0" distL="0" distR="0" wp14:anchorId="3A31C05E" wp14:editId="3EFDBA67">
             <wp:extent cx="5760720" cy="3988435"/>
@@ -3411,43 +3309,44 @@
       <w:r>
         <w:t xml:space="preserve">Abbildung </w:t>
       </w:r>
-      <w:r>
-        <w:fldChar w:fldCharType="begin"/>
-      </w:r>
-      <w:r>
-        <w:instrText xml:space="preserve"> SEQ Abbildung \* ARABIC </w:instrText>
-      </w:r>
-      <w:r>
-        <w:fldChar w:fldCharType="separate"/>
-      </w:r>
-      <w:r>
+      <w:fldSimple w:instr=" SEQ Abbildung \* ARABIC ">
+        <w:r>
+          <w:rPr>
+            <w:noProof/>
+          </w:rPr>
+          <w:t>3</w:t>
+        </w:r>
+      </w:fldSimple>
+      <w:r>
+        <w:t xml:space="preserve">: Automatisch </w:t>
+      </w:r>
+      <w:r>
+        <w:t>gelöstes</w:t>
+      </w:r>
+      <w:r>
+        <w:t xml:space="preserve"> Feld</w:t>
+      </w:r>
+    </w:p>
+    <w:p>
+      <w:pPr>
         <w:rPr>
-          <w:noProof/>
+          <w:rFonts w:asciiTheme="majorHAnsi" w:eastAsiaTheme="majorEastAsia" w:hAnsiTheme="majorHAnsi" w:cstheme="majorBidi"/>
+          <w:color w:val="365F91" w:themeColor="accent1" w:themeShade="BF"/>
+          <w:sz w:val="32"/>
+          <w:szCs w:val="32"/>
         </w:rPr>
-        <w:t>3</w:t>
-      </w:r>
-      <w:r>
-        <w:rPr>
-          <w:noProof/>
-        </w:rPr>
-        <w:fldChar w:fldCharType="end"/>
-      </w:r>
-      <w:r>
-        <w:t xml:space="preserve">: Automatisch </w:t>
-      </w:r>
-      <w:r>
-        <w:t>gelöstes</w:t>
-      </w:r>
-      <w:r>
-        <w:t xml:space="preserve"> Feld</w:t>
+      </w:pPr>
+      <w:r>
+        <w:br w:type="page"/>
       </w:r>
     </w:p>
     <w:p>
       <w:pPr>
         <w:pStyle w:val="berschrift2"/>
       </w:pPr>
-      <w:bookmarkStart w:id="10" w:name="_Toc214956939"/>
-      <w:r>
+      <w:bookmarkStart w:id="10" w:name="_Toc215320746"/>
+      <w:r>
+        <w:lastRenderedPageBreak/>
         <w:t>Optimierung und Verständnis des Bestehenden</w:t>
       </w:r>
       <w:bookmarkEnd w:id="10"/>
@@ -3460,6 +3359,7 @@
     <w:p>
       <w:pPr>
         <w:keepNext/>
+        <w:spacing w:after="0"/>
       </w:pPr>
       <w:r>
         <w:t>Ich öffnete einen neuen Agenten und bat ihn, d</w:t>
@@ -3518,62 +3418,62 @@
       <w:r>
         <w:t xml:space="preserve">Prompt </w:t>
       </w:r>
-      <w:r>
-        <w:fldChar w:fldCharType="begin"/>
-      </w:r>
-      <w:r>
-        <w:instrText xml:space="preserve"> SEQ Prompt \* ARABIC </w:instrText>
-      </w:r>
-      <w:r>
-        <w:fldChar w:fldCharType="separate"/>
-      </w:r>
-      <w:r>
+      <w:fldSimple w:instr=" SEQ Prompt \* ARABIC ">
+        <w:r>
+          <w:rPr>
+            <w:noProof/>
+          </w:rPr>
+          <w:t>6</w:t>
+        </w:r>
+      </w:fldSimple>
+      <w:r>
+        <w:t>: Zwischenstand optimieren</w:t>
+      </w:r>
+    </w:p>
+    <w:p>
+      <w:r>
+        <w:t>Anschlie</w:t>
+      </w:r>
+      <w:r>
+        <w:t>ss</w:t>
+      </w:r>
+      <w:r>
+        <w:t xml:space="preserve">end wollte ich noch einige Kleinigkeiten beheben, die mir bei der Problembehebung aufgefallen sind, aber nicht dringend waren. Dazu zählt beispielsweise, dass der Start mehrere leere Felder aufdecken soll </w:t>
+      </w:r>
+      <w:proofErr w:type="gramStart"/>
+      <w:r>
+        <w:t>oder</w:t>
+      </w:r>
+      <w:proofErr w:type="gramEnd"/>
+      <w:r>
+        <w:t xml:space="preserve"> dass einige Anpassungen am Layout vorgenommen werden. Zudem soll auch der Algorithmus noch etwas optimiert werden.</w:t>
+      </w:r>
+    </w:p>
+    <w:p>
+      <w:r>
+        <w:t>Aktuell bin ich mit dem Zwischenstand des Projekts zufrieden. Die Hauptziele sind erfüllt und es gibt noch einige Dinge, die ich schrittweise hinzufügen kann.</w:t>
+      </w:r>
+    </w:p>
+    <w:p>
+      <w:pPr>
         <w:rPr>
-          <w:noProof/>
+          <w:rFonts w:asciiTheme="majorHAnsi" w:eastAsiaTheme="majorEastAsia" w:hAnsiTheme="majorHAnsi" w:cstheme="majorBidi"/>
+          <w:color w:val="365F91" w:themeColor="accent1" w:themeShade="BF"/>
+          <w:sz w:val="32"/>
+          <w:szCs w:val="32"/>
         </w:rPr>
-        <w:t>6</w:t>
-      </w:r>
-      <w:r>
-        <w:rPr>
-          <w:noProof/>
-        </w:rPr>
-        <w:fldChar w:fldCharType="end"/>
-      </w:r>
-      <w:r>
-        <w:t>: Zwischenstand optimieren</w:t>
-      </w:r>
-    </w:p>
-    <w:p>
+      </w:pPr>
+      <w:r>
+        <w:br w:type="page"/>
+      </w:r>
+    </w:p>
+    <w:p>
+      <w:pPr>
+        <w:pStyle w:val="berschrift2"/>
+      </w:pPr>
+      <w:bookmarkStart w:id="11" w:name="_Toc215320747"/>
       <w:r>
         <w:lastRenderedPageBreak/>
-        <w:t>Anschlie</w:t>
-      </w:r>
-      <w:r>
-        <w:t>ss</w:t>
-      </w:r>
-      <w:r>
-        <w:t xml:space="preserve">end wollte ich noch einige Kleinigkeiten beheben, die mir bei der Problembehebung aufgefallen sind, aber nicht dringend waren. Dazu zählt beispielsweise, dass der Start mehrere leere Felder aufdecken soll </w:t>
-      </w:r>
-      <w:proofErr w:type="gramStart"/>
-      <w:r>
-        <w:t>oder</w:t>
-      </w:r>
-      <w:proofErr w:type="gramEnd"/>
-      <w:r>
-        <w:t xml:space="preserve"> dass einige Anpassungen am Layout vorgenommen werden. Zudem soll auch der Algorithmus noch etwas optimiert werden.</w:t>
-      </w:r>
-    </w:p>
-    <w:p>
-      <w:r>
-        <w:t>Aktuell bin ich mit dem Zwischenstand des Projekts zufrieden. Die Hauptziele sind erfüllt und es gibt noch einige Dinge, die ich schrittweise hinzufügen kann.</w:t>
-      </w:r>
-    </w:p>
-    <w:p>
-      <w:pPr>
-        <w:pStyle w:val="berschrift2"/>
-      </w:pPr>
-      <w:bookmarkStart w:id="11" w:name="_Toc214956940"/>
-      <w:r>
         <w:t>Weitere Features Hinzufügen</w:t>
       </w:r>
       <w:bookmarkEnd w:id="11"/>
@@ -3717,52 +3617,45 @@
       <w:r>
         <w:t xml:space="preserve">Prompt </w:t>
       </w:r>
-      <w:r>
-        <w:fldChar w:fldCharType="begin"/>
-      </w:r>
-      <w:r>
-        <w:instrText xml:space="preserve"> SEQ Prompt \* ARABIC </w:instrText>
-      </w:r>
-      <w:r>
-        <w:fldChar w:fldCharType="separate"/>
-      </w:r>
-      <w:r>
-        <w:rPr>
-          <w:noProof/>
-        </w:rPr>
-        <w:t>7</w:t>
-      </w:r>
-      <w:r>
-        <w:rPr>
-          <w:noProof/>
-        </w:rPr>
-        <w:fldChar w:fldCharType="end"/>
-      </w:r>
+      <w:fldSimple w:instr=" SEQ Prompt \* ARABIC ">
+        <w:r>
+          <w:rPr>
+            <w:noProof/>
+          </w:rPr>
+          <w:t>7</w:t>
+        </w:r>
+      </w:fldSimple>
       <w:r>
         <w:t>: Ideen für neue Herausforderungen</w:t>
       </w:r>
     </w:p>
     <w:p>
       <w:r>
+        <w:t xml:space="preserve">Danach hatte ich noch eine eigene, etwas kompliziertere Idee. Ich wollte ein Feld, das, sobald es aufgedeckt wird, eine Tetris-Form generiert. Beim nächsten Aufdecken würde dann nicht nur ein Feld, sondern die komplette Form aufgedeckt werden. Als ich mir das ausgedacht habe, sind mir noch einige Probleme aufgefallen. Die Form muss im verbleibenden Feld </w:t>
+      </w:r>
+      <w:proofErr w:type="spellStart"/>
+      <w:r>
+        <w:t>legbar</w:t>
+      </w:r>
+      <w:proofErr w:type="spellEnd"/>
+      <w:r>
+        <w:t xml:space="preserve"> sein und es muss möglich sein, die Form zu legen, ohne dass eine Mine hochgeht. Ich habe dem Agenten meinen Plan gegeben </w:t>
+      </w:r>
+      <w:r>
         <w:lastRenderedPageBreak/>
-        <w:t xml:space="preserve">Danach hatte ich noch eine eigene, etwas kompliziertere Idee. Ich wollte ein Feld, das, sobald es aufgedeckt wird, eine Tetris-Form generiert. Beim nächsten Aufdecken würde dann nicht nur ein Feld, sondern die komplette Form aufgedeckt werden. Als ich mir das ausgedacht habe, sind mir noch einige Probleme aufgefallen. Die Form muss im verbleibenden Feld </w:t>
-      </w:r>
-      <w:proofErr w:type="spellStart"/>
-      <w:r>
-        <w:t>legbar</w:t>
-      </w:r>
-      <w:proofErr w:type="spellEnd"/>
-      <w:r>
-        <w:t xml:space="preserve"> sein und es muss möglich sein, die Form zu legen, ohne dass eine Mine hochgeht. Ich habe dem Agenten meinen Plan gegeben und meine Bedenken zudem als Regeln formuliert. Auch diese Implementierung hat schnell und gut funktioniert.</w:t>
-      </w:r>
-    </w:p>
-    <w:p>
+        <w:t>und meine Bedenken zudem als Regeln formuliert. Auch diese Implementierung hat schnell und gut funktioniert.</w:t>
+      </w:r>
+    </w:p>
+    <w:p>
+      <w:pPr>
+        <w:spacing w:after="0"/>
+      </w:pPr>
       <w:r>
         <w:rPr>
           <w:noProof/>
         </w:rPr>
         <w:drawing>
-          <wp:inline distT="0" distB="0" distL="0" distR="0" wp14:anchorId="0B83FD12" wp14:editId="2742D1DD">
+          <wp:inline distT="0" distB="0" distL="0" distR="0" wp14:anchorId="0B83FD12" wp14:editId="08D857C3">
             <wp:extent cx="5760720" cy="2301240"/>
             <wp:effectExtent l="0" t="0" r="0" b="3810"/>
             <wp:docPr id="1038945719" name="Grafik 7" descr="Ein Bild, das Screenshot, Multimedia-Software, Quadrat, Pixel enthält.&#10;&#10;KI-generierte Inhalte können fehlerhaft sein."/>
@@ -3818,102 +3711,100 @@
       <w:r>
         <w:t xml:space="preserve">Abbildung </w:t>
       </w:r>
-      <w:r>
-        <w:fldChar w:fldCharType="begin"/>
-      </w:r>
-      <w:r>
-        <w:instrText xml:space="preserve"> SEQ Abbildung \* ARABIC </w:instrText>
-      </w:r>
-      <w:r>
-        <w:fldChar w:fldCharType="separate"/>
-      </w:r>
-      <w:r>
+      <w:fldSimple w:instr=" SEQ Abbildung \* ARABIC ">
+        <w:r>
+          <w:rPr>
+            <w:noProof/>
+          </w:rPr>
+          <w:t>4</w:t>
+        </w:r>
+      </w:fldSimple>
+      <w:r>
+        <w:t>: Erstes Spiel mit Tetris Block</w:t>
+      </w:r>
+    </w:p>
+    <w:p>
+      <w:pPr>
+        <w:pStyle w:val="berschrift2"/>
+      </w:pPr>
+      <w:bookmarkStart w:id="12" w:name="_Toc215320748"/>
+      <w:r>
+        <w:t>Automatisches Spielen mit Features erweitern</w:t>
+      </w:r>
+      <w:bookmarkEnd w:id="12"/>
+    </w:p>
+    <w:p>
+      <w:r>
+        <w:t>Nachdem ich die neuen Features implementiert habe, ist das Spiel deutlich abwechslungsreicher geworden. Allerdings scheinen die älteren gespeicherten Modelle die neuen Features, wie zum Beispiel das Tetris-Feld, komplett zu ignorieren. Dies habe ich dem Agenten auch mitgeteilt. Seine erste Lösung für das Problem war, dass er alle Features zum Trainieren ausgeschaltet hat. Nachdem ich gesagt habe, dass er mit den Features trainieren können soll, hat er diese wieder aktiviert. Bei den Tetris-Blöcken hat er immer noch etwas Mühe, aber im Gro</w:t>
+      </w:r>
+      <w:r>
+        <w:t>ss</w:t>
+      </w:r>
+      <w:r>
+        <w:t>en und Ganzen funktioniert es nun wieder.</w:t>
+      </w:r>
+    </w:p>
+    <w:p>
+      <w:pPr>
         <w:rPr>
-          <w:noProof/>
+          <w:rFonts w:asciiTheme="majorHAnsi" w:eastAsiaTheme="majorEastAsia" w:hAnsiTheme="majorHAnsi" w:cstheme="majorBidi"/>
+          <w:color w:val="365F91" w:themeColor="accent1" w:themeShade="BF"/>
+          <w:sz w:val="32"/>
+          <w:szCs w:val="32"/>
         </w:rPr>
-        <w:t>4</w:t>
-      </w:r>
-      <w:r>
-        <w:rPr>
-          <w:noProof/>
-        </w:rPr>
-        <w:fldChar w:fldCharType="end"/>
-      </w:r>
-      <w:r>
-        <w:t>: Erstes Spiel mit Tetris Block</w:t>
+      </w:pPr>
+      <w:r>
+        <w:br w:type="page"/>
       </w:r>
     </w:p>
     <w:p>
       <w:pPr>
         <w:pStyle w:val="berschrift2"/>
       </w:pPr>
-      <w:bookmarkStart w:id="12" w:name="_Toc214956941"/>
-      <w:r>
-        <w:t>Automatisches Spielen mit Features erweitern</w:t>
-      </w:r>
-      <w:bookmarkEnd w:id="12"/>
-    </w:p>
-    <w:p>
-      <w:bookmarkStart w:id="13" w:name="_Toc214956942"/>
-      <w:r>
-        <w:t>Nachdem ich die neuen Features implementiert habe, ist das Spiel deutlich abwechslungsreicher geworden. Allerdings scheinen die älteren gespeicherten Modelle die neuen Features, wie zum Beispiel das Tetris-Feld, komplett zu ignorieren. Dies habe ich dem Agenten auch mitgeteilt. Seine erste Lösung für das Problem war, dass er alle Features zum Trainieren ausgeschaltet hat. Nachdem ich gesagt habe, dass er mit den Features trainieren können soll, hat er diese wieder aktiviert. Bei den Tetris-Blöcken hat er immer noch etwas Mühe, aber im Gro</w:t>
+      <w:bookmarkStart w:id="13" w:name="_Toc215320749"/>
+      <w:r>
+        <w:lastRenderedPageBreak/>
+        <w:t>Finalisierung</w:t>
+      </w:r>
+      <w:bookmarkEnd w:id="13"/>
+    </w:p>
+    <w:p>
+      <w:pPr>
+        <w:keepNext/>
+      </w:pPr>
+      <w:r>
+        <w:t>Mit einem letzten neuen Agenten möchte ich nun noch das Readme anpassen und alle Kommentare im Code sowie die Anforderungen optimieren. Dazu habe ich ihm eine schrittweise Anleitung geschrieben, die er ausführen soll. Das Ziel besteht darin, ohne den Code zu verändern, alles so anzupassen, dass auch eine Person ohne Vorwissen das Programm ausführen und alle Inhalte nutzen kann.</w:t>
+      </w:r>
+    </w:p>
+    <w:p>
+      <w:pPr>
+        <w:keepNext/>
+      </w:pPr>
+      <w:r>
+        <w:t>Die Kommentare hat er sehr gut vereinheitlicht, auch die Tests hat er noch kurz überprüft. Das README war aber nur mä</w:t>
       </w:r>
       <w:r>
         <w:t>ss</w:t>
       </w:r>
       <w:r>
-        <w:t>en und Ganzen funktioniert es nun wieder.</w:t>
-      </w:r>
-    </w:p>
-    <w:p>
-      <w:pPr>
-        <w:pStyle w:val="berschrift2"/>
-      </w:pPr>
-      <w:r>
-        <w:t>Finalisierung</w:t>
-      </w:r>
-      <w:bookmarkEnd w:id="13"/>
+        <w:t>ig gut. Für meinen Geschmack war es zu detailliert und umfänglich. Zudem erfand der Agent an einigen Stellen Dinge neu. Am meisten fiel dies bei seinem Punkt „Performance” auf, den ich nachträglich gelöscht habe. Dort werden Zahlen genannt, die entweder gar nicht auf dieser Grö</w:t>
+      </w:r>
+      <w:r>
+        <w:t>ss</w:t>
+      </w:r>
+      <w:r>
+        <w:t>e getestet wurden oder schlichtweg falsch sind.</w:t>
+      </w:r>
     </w:p>
     <w:p>
       <w:pPr>
         <w:keepNext/>
       </w:pPr>
-      <w:r>
-        <w:t>Mit einem letzten neuen Agenten möchte ich nun noch das Readme anpassen und alle Kommentare im Code sowie die Anforderungen optimieren. Dazu habe ich ihm eine schrittweise Anleitung geschrieben, die er ausführen soll. Das Ziel besteht darin, ohne den Code zu verändern, alles so anzupassen, dass auch eine Person ohne Vorwissen das Programm ausführen und alle Inhalte nutzen kann.</w:t>
-      </w:r>
     </w:p>
     <w:p>
       <w:pPr>
         <w:keepNext/>
-      </w:pPr>
-      <w:r>
-        <w:t>Die Kommentare hat er sehr gut vereinheitlicht, auch die Tests hat er noch kurz überprüft. Das README war aber nur mä</w:t>
-      </w:r>
-      <w:r>
-        <w:t>ss</w:t>
-      </w:r>
-      <w:r>
-        <w:t xml:space="preserve">ig gut. Für meinen Geschmack war es zu detailliert und umfänglich. Zudem erfand der Agent an einigen Stellen Dinge neu. Am meisten fiel dies bei seinem Punkt </w:t>
-      </w:r>
-      <w:r>
-        <w:lastRenderedPageBreak/>
-        <w:t>„Performance” auf, den ich nachträglich gelöscht habe. Dort werden Zahlen genannt, die entweder gar nicht auf dieser Grö</w:t>
-      </w:r>
-      <w:r>
-        <w:t>ss</w:t>
-      </w:r>
-      <w:r>
-        <w:t>e getestet wurden oder schlichtweg falsch sind.</w:t>
-      </w:r>
-    </w:p>
-    <w:p>
-      <w:pPr>
-        <w:keepNext/>
-      </w:pPr>
-    </w:p>
-    <w:p>
-      <w:pPr>
-        <w:keepNext/>
+        <w:spacing w:after="0"/>
       </w:pPr>
       <w:r>
         <w:rPr>
@@ -3979,33 +3870,19 @@
       <w:r>
         <w:t xml:space="preserve">Abbildung </w:t>
       </w:r>
-      <w:r>
-        <w:fldChar w:fldCharType="begin"/>
-      </w:r>
-      <w:r>
-        <w:instrText xml:space="preserve"> SEQ Abbildung \* ARABIC </w:instrText>
-      </w:r>
-      <w:r>
-        <w:fldChar w:fldCharType="separate"/>
-      </w:r>
-      <w:r>
-        <w:rPr>
-          <w:noProof/>
-        </w:rPr>
-        <w:t>5</w:t>
-      </w:r>
-      <w:r>
-        <w:rPr>
-          <w:noProof/>
-        </w:rPr>
-        <w:fldChar w:fldCharType="end"/>
-      </w:r>
+      <w:fldSimple w:instr=" SEQ Abbildung \* ARABIC ">
+        <w:r>
+          <w:rPr>
+            <w:noProof/>
+          </w:rPr>
+          <w:t>5</w:t>
+        </w:r>
+      </w:fldSimple>
       <w:r>
         <w:t>: Generiertes README mit unlogischen Werten</w:t>
       </w:r>
     </w:p>
     <w:p>
-      <w:bookmarkStart w:id="14" w:name="_Toc214956943"/>
       <w:r>
         <w:t>Das Problem der erfundenen Performance-Werte zog sich jedoch durch das gesamte Projekt. Der Agent erfand an einigen Stellen einfach, wie gut ein Algorithmus performen könnte, ohne dies effektiv zu testen.</w:t>
       </w:r>
@@ -4014,13 +3891,14 @@
       <w:pPr>
         <w:pStyle w:val="berschrift1"/>
       </w:pPr>
-      <w:r>
+      <w:bookmarkStart w:id="14" w:name="_Toc215320750"/>
+      <w:r>
+        <w:lastRenderedPageBreak/>
         <w:t>Verständnis und Ownership</w:t>
       </w:r>
       <w:bookmarkEnd w:id="14"/>
     </w:p>
     <w:p>
-      <w:bookmarkStart w:id="15" w:name="_Toc214956944"/>
       <w:r>
         <w:t>Ich hatte verschiedene Projektteile, für die ich unterschiedliche Verständnisstufen hatte. Im Folgenden werde ich die einzelnen Teile durchgehen und reflektieren, was ich exakt verstanden habe und an welchen Stellen das Programm für mich eine Blackbox ist.</w:t>
       </w:r>
@@ -4029,6 +3907,7 @@
       <w:pPr>
         <w:pStyle w:val="berschrift2"/>
       </w:pPr>
+      <w:bookmarkStart w:id="15" w:name="_Toc215320751"/>
       <w:r>
         <w:t xml:space="preserve">Grundaufbau des </w:t>
       </w:r>
@@ -4040,7 +3919,6 @@
       <w:proofErr w:type="spellEnd"/>
     </w:p>
     <w:p>
-      <w:bookmarkStart w:id="16" w:name="_Toc214956945"/>
       <w:r>
         <w:t xml:space="preserve">Ich hatte zuvor keine Ahnung von der Entwicklung von Spielen oder sonstigen GUIs. Ich war deshalb froh, dass das LLM die Darstellung übernahm. Auch für die Spiellogik selbst habe ich mit dem LLM gearbeitet, hier verstehe ich den Code aber. Er besteht aus vielen Zustandsüberprüfungen, </w:t>
       </w:r>
@@ -4057,8 +3935,8 @@
       <w:pPr>
         <w:pStyle w:val="berschrift2"/>
       </w:pPr>
-      <w:r>
-        <w:lastRenderedPageBreak/>
+      <w:bookmarkStart w:id="16" w:name="_Toc215320752"/>
+      <w:r>
         <w:t>Grundstruktur Reinforcement Learning</w:t>
       </w:r>
       <w:bookmarkEnd w:id="16"/>
@@ -4092,7 +3970,7 @@
       <w:pPr>
         <w:pStyle w:val="berschrift2"/>
       </w:pPr>
-      <w:bookmarkStart w:id="17" w:name="_Toc214956946"/>
+      <w:bookmarkStart w:id="17" w:name="_Toc215320753"/>
       <w:r>
         <w:t xml:space="preserve">Erweiterung des </w:t>
       </w:r>
@@ -4118,14 +3996,13 @@
       <w:pPr>
         <w:pStyle w:val="berschrift2"/>
       </w:pPr>
-      <w:bookmarkStart w:id="18" w:name="_Toc214956947"/>
+      <w:bookmarkStart w:id="18" w:name="_Toc215320754"/>
       <w:r>
         <w:t>Hinzufügen der Features</w:t>
       </w:r>
       <w:bookmarkEnd w:id="18"/>
     </w:p>
     <w:p>
-      <w:bookmarkStart w:id="19" w:name="_Toc214956948"/>
       <w:r>
         <w:t>Ich habe natürlich verstanden, was die Features machen und wie sie implementiert sind. Allerdings habe ich nur ein mä</w:t>
       </w:r>
@@ -4160,13 +4037,13 @@
       <w:pPr>
         <w:pStyle w:val="berschrift2"/>
       </w:pPr>
+      <w:bookmarkStart w:id="19" w:name="_Toc215320755"/>
       <w:r>
         <w:t>Tests und Dokumentation</w:t>
       </w:r>
       <w:bookmarkEnd w:id="19"/>
     </w:p>
     <w:p>
-      <w:bookmarkStart w:id="20" w:name="_Toc214956949"/>
       <w:r>
         <w:t xml:space="preserve">Die Tests und die Dokumentation habe ich durch die KI generieren lassen. Ich habe mir die Tests jedoch auch selbst noch angeschaut und die entsprechenden </w:t>
       </w:r>
@@ -4181,15 +4058,29 @@
     </w:p>
     <w:p>
       <w:pPr>
+        <w:rPr>
+          <w:rFonts w:asciiTheme="majorHAnsi" w:eastAsiaTheme="majorEastAsia" w:hAnsiTheme="majorHAnsi" w:cstheme="majorBidi"/>
+          <w:color w:val="365F91" w:themeColor="accent1" w:themeShade="BF"/>
+          <w:sz w:val="32"/>
+          <w:szCs w:val="32"/>
+        </w:rPr>
+      </w:pPr>
+      <w:r>
+        <w:br w:type="page"/>
+      </w:r>
+    </w:p>
+    <w:p>
+      <w:pPr>
         <w:pStyle w:val="berschrift2"/>
       </w:pPr>
-      <w:r>
+      <w:bookmarkStart w:id="20" w:name="_Toc215320756"/>
+      <w:r>
+        <w:lastRenderedPageBreak/>
         <w:t>Methoden zur Herstellung von Verständnis</w:t>
       </w:r>
       <w:bookmarkEnd w:id="20"/>
     </w:p>
     <w:p>
-      <w:bookmarkStart w:id="21" w:name="_Toc214956950"/>
       <w:r>
         <w:t>Die Strategien waren unterschiedlich: In einigen Bereichen hatte ich bereits Vorwissen, in anderen habe ich Informationen aus anderen Quellen genutzt. Bei der Erstellung des Spiels bzw. der Features habe ich vor allem den Code selbst gelesen und verstanden. Bei komplexeren Dingen wie dem RL habe ich vor allem die Zusammenfassungen des LLMs gelesen. Allgemein habe ich mir bei den Änderungen oft die Outputs des LLMs angeschaut. Manchmal ergaben sich daraus Folgefragen oder Aufgaben, manchmal merkte ich aber auch, dass nicht das umgesetzt wurde, was ich eigentlich wollte.</w:t>
       </w:r>
@@ -4198,13 +4089,13 @@
       <w:pPr>
         <w:pStyle w:val="berschrift2"/>
       </w:pPr>
+      <w:bookmarkStart w:id="21" w:name="_Toc215320757"/>
       <w:r>
         <w:t>Reflexion über Ownership</w:t>
       </w:r>
       <w:bookmarkEnd w:id="21"/>
     </w:p>
     <w:p>
-      <w:bookmarkStart w:id="22" w:name="_Toc214956951"/>
       <w:r>
         <w:t>Durch den Einsatz von KI habe ich viele Schritte bei der Erstellung an das LLM abgegeben. Zwar fühlt es sich an, als sei es ein Produkt von mir, da meine Ideen ma</w:t>
       </w:r>
@@ -4217,62 +4108,63 @@
     </w:p>
     <w:p>
       <w:r>
+        <w:t xml:space="preserve">Ich kann die Aktionen, das Spiel, die Stärken und Schwächen des Programms beschreiben. Ich hätte jedoch Mühe, den Code Zeile für Zeile zu erklären oder in gewissen Bereichen manuell einzugreifen. Teilweise macht es wahrscheinlich auch Sinn, die sich wiederholende Arbeit, die mit Flüchtigkeitsfehlern verbunden war, an die KI abzugeben. Gerade wenn es darum geht, die Regeln zu definieren oder den Solver zu erstellen, </w:t>
+      </w:r>
+      <w:proofErr w:type="gramStart"/>
+      <w:r>
+        <w:t>der sichere Zellen</w:t>
+      </w:r>
+      <w:proofErr w:type="gramEnd"/>
+      <w:r>
+        <w:t xml:space="preserve"> erkennt.</w:t>
+      </w:r>
+    </w:p>
+    <w:p>
+      <w:r>
+        <w:t>An anderen Stellen war die Arbeit mit der KI wohl etwas zu schnell. Gerade beim RL hätte mehr Wissen und ein besseres Verständnis des Codes dazu geführt, dass ich nicht so lange an einer Stelle hängen geblieben wäre. Es ging dort weniger um die rein programmiertechnische Umsetzung als um das Verständnis des RL-Konzepts, wobei die KI immer nur versuchte, den Algorithmus zu implementieren.</w:t>
+      </w:r>
+    </w:p>
+    <w:p>
+      <w:pPr>
+        <w:pStyle w:val="berschrift1"/>
+      </w:pPr>
+      <w:bookmarkStart w:id="22" w:name="_Toc215320758"/>
+      <w:r>
+        <w:t>Qualitätssicherung</w:t>
+      </w:r>
+      <w:bookmarkEnd w:id="22"/>
+    </w:p>
+    <w:p>
+      <w:r>
+        <w:t xml:space="preserve">In meinem Fall war die Qualitätssicherung einfach. Ich konnte das Spiel starten und spielen. Sehr schnell haben sich dann Fehler oder kleine optische Details herausgestellt, die ich angepasst haben wollte. In letzter Zeit habe ich vermutlich so viel </w:t>
+      </w:r>
+      <w:proofErr w:type="spellStart"/>
+      <w:r>
+        <w:t>Minesweeper</w:t>
+      </w:r>
+      <w:proofErr w:type="spellEnd"/>
+      <w:r>
+        <w:t xml:space="preserve"> gespielt wie in meinem ganzen Leben zuvor nicht.</w:t>
+      </w:r>
+    </w:p>
+    <w:p>
+      <w:r>
+        <w:t>Beim Solver habe ich es ähnlich gemacht. Während des Trainings habe ich alle 100 Episoden einen Output generieren lassen und den Agenten in einem Testlauf einmal spielen lassen. Nachdem das Training beendet war, konnte ich den Agenten spielen lassen und habe schnell Fehler entdeckt, die er noch machte. Beispielsweise verlor er nach Erstellung der Tetris-Blöcke sehr oft durch genau diese Felder, weshalb ich den Solver anpassen musste.</w:t>
+      </w:r>
+    </w:p>
+    <w:p>
+      <w:r>
+        <w:t>Zu diesen visuellen Tests habe ich zu Beginn noch einige Tests im Programm erstellt, die der Agent am Ende einer Ausgabe oft selbst ausgeführt hat. Zudem wurden laufend neue Tests erstellt, wenn neue Funktionen hinzugefügt wurden.</w:t>
+      </w:r>
+    </w:p>
+    <w:p/>
+    <w:p>
+      <w:pPr>
+        <w:pStyle w:val="berschrift1"/>
+      </w:pPr>
+      <w:bookmarkStart w:id="23" w:name="_Toc215320759"/>
+      <w:r>
         <w:lastRenderedPageBreak/>
-        <w:t xml:space="preserve">Ich kann die Aktionen, das Spiel, die Stärken und Schwächen des Programms beschreiben. Ich hätte jedoch Mühe, den Code Zeile für Zeile zu erklären oder in gewissen Bereichen manuell einzugreifen. Teilweise macht es wahrscheinlich auch Sinn, die sich wiederholende Arbeit, die mit Flüchtigkeitsfehlern verbunden war, an die KI abzugeben. Gerade wenn es darum geht, die Regeln zu definieren oder den Solver zu erstellen, </w:t>
-      </w:r>
-      <w:proofErr w:type="gramStart"/>
-      <w:r>
-        <w:t>der sichere Zellen</w:t>
-      </w:r>
-      <w:proofErr w:type="gramEnd"/>
-      <w:r>
-        <w:t xml:space="preserve"> erkennt.</w:t>
-      </w:r>
-    </w:p>
-    <w:p>
-      <w:r>
-        <w:t>An anderen Stellen war die Arbeit mit der KI wohl etwas zu schnell. Gerade beim RL hätte mehr Wissen und ein besseres Verständnis des Codes dazu geführt, dass ich nicht so lange an einer Stelle hängen geblieben wäre. Es ging dort weniger um die rein programmiertechnische Umsetzung als um das Verständnis des RL-Konzepts, wobei die KI immer nur versuchte, den Algorithmus zu implementieren.</w:t>
-      </w:r>
-    </w:p>
-    <w:p>
-      <w:pPr>
-        <w:pStyle w:val="berschrift1"/>
-      </w:pPr>
-      <w:r>
-        <w:t>Qualitätssicherung</w:t>
-      </w:r>
-      <w:bookmarkEnd w:id="22"/>
-    </w:p>
-    <w:p>
-      <w:bookmarkStart w:id="23" w:name="_Toc214956952"/>
-      <w:r>
-        <w:t xml:space="preserve">In meinem Fall war die Qualitätssicherung einfach. Ich konnte das Spiel starten und spielen. Sehr schnell haben sich dann Fehler oder kleine optische Details herausgestellt, die ich angepasst haben wollte. In letzter Zeit habe ich vermutlich so viel </w:t>
-      </w:r>
-      <w:proofErr w:type="spellStart"/>
-      <w:r>
-        <w:t>Minesweeper</w:t>
-      </w:r>
-      <w:proofErr w:type="spellEnd"/>
-      <w:r>
-        <w:t xml:space="preserve"> gespielt wie in meinem ganzen Leben zuvor nicht.</w:t>
-      </w:r>
-    </w:p>
-    <w:p>
-      <w:r>
-        <w:t>Beim Solver habe ich es ähnlich gemacht. Während des Trainings habe ich alle 100 Episoden einen Output generieren lassen und den Agenten in einem Testlauf einmal spielen lassen. Nachdem das Training beendet war, konnte ich den Agenten spielen lassen und habe schnell Fehler entdeckt, die er noch machte. Beispielsweise verlor er nach Erstellung der Tetris-Blöcke sehr oft durch genau diese Felder, weshalb ich den Solver anpassen musste.</w:t>
-      </w:r>
-    </w:p>
-    <w:p>
-      <w:r>
-        <w:t>Zu diesen visuellen Tests habe ich zu Beginn noch einige Tests im Programm erstellt, die der Agent am Ende einer Ausgabe oft selbst ausgeführt hat. Zudem wurden laufend neue Tests erstellt, wenn neue Funktionen hinzugefügt wurden.</w:t>
-      </w:r>
-    </w:p>
-    <w:p/>
-    <w:p>
-      <w:pPr>
-        <w:pStyle w:val="berschrift1"/>
-      </w:pPr>
-      <w:r>
         <w:t>Fazit</w:t>
       </w:r>
       <w:bookmarkEnd w:id="23"/>
@@ -4281,7 +4173,7 @@
       <w:pPr>
         <w:pStyle w:val="berschrift2"/>
       </w:pPr>
-      <w:bookmarkStart w:id="24" w:name="_Toc214956953"/>
+      <w:bookmarkStart w:id="24" w:name="_Toc215320760"/>
       <w:r>
         <w:t>Reflexion</w:t>
       </w:r>
@@ -4305,7 +4197,6 @@
     </w:p>
     <w:p>
       <w:r>
-        <w:lastRenderedPageBreak/>
         <w:t>Durch das Projekt hat sich meine Sicht auf KI-gestützte Entwicklung verändert. Ich habe gesehen, wie gut ein Programm wie Cursor ist, das direkt Befehle ausführen kann, um Teile eines Programms zu schreiben, zu testen und zu verbessern. Nach der anfänglichen Euphorie und dem Gefühl, plötzlich alles durch einen Prompt erstellen zu können, wurde mir aber auch schnell klar, dass komplexere Probleme nicht ohne eigenes Wissen mithilfe von KI implementiert werden können. Man muss verstehen, wie gewisse Algorithmen funktionieren. Man muss sie nicht selbstständig komplett programmieren können, aber man muss sie verstehen.</w:t>
       </w:r>
     </w:p>
@@ -4338,7 +4229,7 @@
       <w:pPr>
         <w:pStyle w:val="berschrift2"/>
       </w:pPr>
-      <w:bookmarkStart w:id="25" w:name="_Toc214956954"/>
+      <w:bookmarkStart w:id="25" w:name="_Toc215320761"/>
       <w:r>
         <w:t>Empfehlungen für andere Studis</w:t>
       </w:r>
@@ -5430,6 +5321,7 @@
   <w:style w:type="character" w:default="1" w:styleId="Absatz-Standardschriftart">
     <w:name w:val="Default Paragraph Font"/>
     <w:uiPriority w:val="1"/>
+    <w:semiHidden/>
     <w:unhideWhenUsed/>
   </w:style>
   <w:style w:type="table" w:default="1" w:styleId="NormaleTabelle">

</xml_diff>